<commit_message>
Changed plot to include all contrasts of interest
</commit_message>
<xml_diff>
--- a/Project_Report_Final.docx
+++ b/Project_Report_Final.docx
@@ -48,6 +48,9 @@
       <w:r>
         <w:t xml:space="preserve">Mike Fiore – </w:t>
       </w:r>
+      <w:r>
+        <w:t>Franklin Williams</w:t>
+      </w:r>
     </w:p>
     <w:p>
       <w:pPr>
@@ -73,8 +76,6 @@
       <w:r>
         <w:t>6600 – Marketing Analytics</w:t>
       </w:r>
-      <w:bookmarkStart w:id="0" w:name="_GoBack"/>
-      <w:bookmarkEnd w:id="0"/>
     </w:p>
     <w:p/>
     <w:p>
@@ -625,6 +626,8 @@
         </w:rPr>
         <w:br w:type="page"/>
       </w:r>
+      <w:bookmarkStart w:id="0" w:name="_GoBack"/>
+      <w:bookmarkEnd w:id="0"/>
     </w:p>
     <w:p>
       <w:pPr>
@@ -1274,15 +1277,7 @@
     </w:p>
     <w:p>
       <w:r>
-        <w:t xml:space="preserve">Since red is a color often associated with passion and impulsiveness, we believed that red letters would encourage more spending.  Additionally, we believed that the “minus sign” was too small to be noticed and that “10% Off” would have a greater effect.  As a result, we hypothesized that the “10% Off” announcement in red would have greater mean spending among the customers randomly assigned to this group. To test this, first we tested for any difference in means between groups.  </w:t>
-      </w:r>
-      <w:proofErr w:type="gramStart"/>
-      <w:r>
-        <w:t>Next</w:t>
-      </w:r>
-      <w:proofErr w:type="gramEnd"/>
-      <w:r>
-        <w:t xml:space="preserve"> we tested for a difference between the hypothesized best group and the rest of the groups combined.  Finally, we tested for a different between the best group and the “next best group”.</w:t>
+        <w:t>Since red is a color often associated with passion and impulsiveness, we believed that red letters would encourage more spending.  Additionally, we believed that the “minus sign” was too small to be noticed and that “10% Off” would have a greater effect.  As a result, we hypothesized that the “10% Off” announcement in red would have greater mean spending among the customers randomly assigned to this group. To test this, first we tested for any difference in means between groups.  Next we tested for a difference between the hypothesized best group and the rest of the groups combined.  Finally, we tested for a different between the best group and the “next best group”.</w:t>
       </w:r>
     </w:p>
     <w:p>
@@ -2458,7 +2453,7 @@
                                     <w:sz w:val="20"/>
                                     <w:szCs w:val="20"/>
                                   </w:rPr>
-                                  <w:t>Project 1: Orange juice</w:t>
+                                  <w:t>Project 1: Discount AB Testing</w:t>
                                 </w:r>
                               </w:sdtContent>
                             </w:sdt>
@@ -2492,7 +2487,7 @@
                                     <w:sz w:val="20"/>
                                     <w:szCs w:val="20"/>
                                   </w:rPr>
-                                  <w:t>MKTG662</w:t>
+                                  <w:t>MKTG660</w:t>
                                 </w:r>
                                 <w:r>
                                   <w:rPr>
@@ -2568,7 +2563,7 @@
                               <w:sz w:val="20"/>
                               <w:szCs w:val="20"/>
                             </w:rPr>
-                            <w:t>Project 1: Orange juice</w:t>
+                            <w:t>Project 1: Discount AB Testing</w:t>
                           </w:r>
                         </w:sdtContent>
                       </w:sdt>
@@ -2602,7 +2597,7 @@
                               <w:sz w:val="20"/>
                               <w:szCs w:val="20"/>
                             </w:rPr>
-                            <w:t>MKTG662</w:t>
+                            <w:t>MKTG660</w:t>
                           </w:r>
                           <w:r>
                             <w:rPr>
@@ -7701,7 +7696,7 @@
 </file>
 
 <file path=customXml/itemProps1.xml><?xml version="1.0" encoding="utf-8"?>
-<ds:datastoreItem xmlns:ds="http://schemas.openxmlformats.org/officeDocument/2006/customXml" ds:itemID="{3BA14F2C-0575-2C44-8AEE-2BDC969E77F5}">
+<ds:datastoreItem xmlns:ds="http://schemas.openxmlformats.org/officeDocument/2006/customXml" ds:itemID="{126F31CB-DB9F-4F4D-9FB5-2F60D5193C0E}">
   <ds:schemaRefs>
     <ds:schemaRef ds:uri="http://schemas.openxmlformats.org/officeDocument/2006/bibliography"/>
   </ds:schemaRefs>

</xml_diff>